<commit_message>
add Books - RestAPI
</commit_message>
<xml_diff>
--- a/Notes/Spring Web/Thymeleaf and Validations.docx
+++ b/Notes/Spring Web/Thymeleaf and Validations.docx
@@ -3187,6 +3187,37 @@
     <w:p>
       <w:pPr>
         <w:pStyle w:val="ListParagraph"/>
+        <w:numPr>
+          <w:ilvl w:val="0"/>
+          <w:numId w:val="2"/>
+        </w:numPr>
+        <w:rPr>
+          <w:b/>
+          <w:bCs/>
+          <w:sz w:val="28"/>
+          <w:szCs w:val="28"/>
+          <w:lang w:val="bg-BG"/>
+        </w:rPr>
+      </w:pPr>
+      <w:r>
+        <w:rPr>
+          <w:sz w:val="24"/>
+          <w:szCs w:val="24"/>
+          <w:lang w:val="bg-BG"/>
+        </w:rPr>
+        <w:t>Посочва се пътя след /</w:t>
+      </w:r>
+      <w:r>
+        <w:rPr>
+          <w:sz w:val="24"/>
+          <w:szCs w:val="24"/>
+        </w:rPr>
+        <w:t>resources/static</w:t>
+      </w:r>
+    </w:p>
+    <w:p>
+      <w:pPr>
+        <w:pStyle w:val="ListParagraph"/>
         <w:ind w:left="1080"/>
         <w:rPr>
           <w:b/>
@@ -3350,7 +3381,6 @@
           <w:sz w:val="28"/>
           <w:szCs w:val="28"/>
         </w:rPr>
-        <w:lastRenderedPageBreak/>
         <w:t>Upload multipart file with @RequestParam(“name”) and transferTo different location + get path</w:t>
       </w:r>
     </w:p>
@@ -3488,6 +3518,7 @@
         <w:rPr>
           <w:noProof/>
         </w:rPr>
+        <w:lastRenderedPageBreak/>
         <w:drawing>
           <wp:inline distT="0" distB="0" distL="0" distR="0" wp14:anchorId="6B2C1D4E" wp14:editId="204C3AB8">
             <wp:extent cx="5943600" cy="2812415"/>
@@ -3546,7 +3577,6 @@
           <w:sz w:val="28"/>
           <w:szCs w:val="28"/>
         </w:rPr>
-        <w:lastRenderedPageBreak/>
         <w:t xml:space="preserve"> Pageable and PageRequest to LIMIT selection of JPQL Query</w:t>
       </w:r>
     </w:p>

</xml_diff>